<commit_message>
update ManejoFicheros 15-10-2024 18:00
</commit_message>
<xml_diff>
--- a/Acceso a datos/Documentación_Manejo_Ficheros.docx
+++ b/Acceso a datos/Documentación_Manejo_Ficheros.docx
@@ -4,6 +4,9 @@
   <w:body>
     <w:p>
       <w:r>
+        <w:rPr>
+          <w:noProof/>
+        </w:rPr>
         <mc:AlternateContent>
           <mc:Choice Requires="wps">
             <w:drawing>
@@ -166,6 +169,9 @@
         </mc:AlternateContent>
       </w:r>
       <w:r>
+        <w:rPr>
+          <w:noProof/>
+        </w:rPr>
         <mc:AlternateContent>
           <mc:Choice Requires="wps">
             <w:drawing>
@@ -272,6 +278,9 @@
         </mc:AlternateContent>
       </w:r>
       <w:r>
+        <w:rPr>
+          <w:noProof/>
+        </w:rPr>
         <w:drawing>
           <wp:anchor distT="0" distB="0" distL="114300" distR="114300" simplePos="0" relativeHeight="251659264" behindDoc="1" locked="0" layoutInCell="1" allowOverlap="1" wp14:anchorId="30CBBDE0" wp14:editId="134015CA">
             <wp:simplePos x="0" y="0"/>
@@ -335,6 +344,12 @@
     <w:bookmarkStart w:id="0" w:name="_Toc179819855" w:displacedByCustomXml="next"/>
     <w:sdt>
       <w:sdtPr>
+        <w:rPr>
+          <w:rFonts w:asciiTheme="minorHAnsi" w:eastAsiaTheme="minorEastAsia" w:hAnsiTheme="minorHAnsi" w:cstheme="minorBidi"/>
+          <w:color w:val="auto"/>
+          <w:sz w:val="22"/>
+          <w:szCs w:val="22"/>
+        </w:rPr>
         <w:id w:val="1499227817"/>
         <w:docPartObj>
           <w:docPartGallery w:val="Table of Contents"/>
@@ -343,12 +358,8 @@
       </w:sdtPr>
       <w:sdtEndPr>
         <w:rPr>
-          <w:rFonts w:asciiTheme="minorHAnsi" w:eastAsiaTheme="minorEastAsia" w:hAnsiTheme="minorHAnsi" w:cstheme="minorBidi"/>
           <w:b/>
           <w:bCs/>
-          <w:color w:val="auto"/>
-          <w:sz w:val="22"/>
-          <w:szCs w:val="22"/>
         </w:rPr>
       </w:sdtEndPr>
       <w:sdtContent>
@@ -700,7 +711,7 @@
                 <w:noProof/>
                 <w:webHidden/>
               </w:rPr>
-              <w:t>8</w:t>
+              <w:t>9</w:t>
             </w:r>
             <w:r>
               <w:rPr>
@@ -768,7 +779,7 @@
                 <w:noProof/>
                 <w:webHidden/>
               </w:rPr>
-              <w:t>8</w:t>
+              <w:t>10</w:t>
             </w:r>
             <w:r>
               <w:rPr>
@@ -2830,25 +2841,1122 @@
           <w:u w:val="single"/>
         </w:rPr>
       </w:pPr>
-      <w:bookmarkStart w:id="5" w:name="_GoBack"/>
+    </w:p>
+    <w:p>
+      <w:pPr>
+        <w:pStyle w:val="Ttulo1"/>
+      </w:pPr>
+      <w:bookmarkStart w:id="5" w:name="_Toc179819860"/>
+      <w:r>
+        <w:t>Editar un registro</w:t>
+      </w:r>
       <w:bookmarkEnd w:id="5"/>
+      <w:r>
+        <w:t xml:space="preserve"> encontrado por su posición</w:t>
+      </w:r>
+    </w:p>
+    <w:p>
+      <w:pPr>
+        <w:jc w:val="both"/>
+      </w:pPr>
+      <w:r>
+        <w:t>Para ed</w:t>
+      </w:r>
+      <w:r>
+        <w:t xml:space="preserve">itar un registro que ha sido encontrado por su posición, tenemos que entrar en la </w:t>
+      </w:r>
+      <w:r>
+        <w:rPr>
+          <w:b/>
+        </w:rPr>
+        <w:t xml:space="preserve">opción 5 </w:t>
+      </w:r>
+      <w:r>
+        <w:t>del programa.</w:t>
+      </w:r>
+    </w:p>
+    <w:p>
+      <w:pPr>
+        <w:jc w:val="center"/>
+      </w:pPr>
+      <w:r>
+        <w:rPr>
+          <w:noProof/>
+        </w:rPr>
+        <w:drawing>
+          <wp:inline distT="0" distB="0" distL="0" distR="0" wp14:anchorId="27F09DDF" wp14:editId="69868A2E">
+            <wp:extent cx="4320000" cy="1724647"/>
+            <wp:effectExtent l="0" t="0" r="4445" b="9525"/>
+            <wp:docPr id="5" name="Imagen 5"/>
+            <wp:cNvGraphicFramePr>
+              <a:graphicFrameLocks xmlns:a="http://schemas.openxmlformats.org/drawingml/2006/main" noChangeAspect="1"/>
+            </wp:cNvGraphicFramePr>
+            <a:graphic xmlns:a="http://schemas.openxmlformats.org/drawingml/2006/main">
+              <a:graphicData uri="http://schemas.openxmlformats.org/drawingml/2006/picture">
+                <pic:pic xmlns:pic="http://schemas.openxmlformats.org/drawingml/2006/picture">
+                  <pic:nvPicPr>
+                    <pic:cNvPr id="1" name=""/>
+                    <pic:cNvPicPr/>
+                  </pic:nvPicPr>
+                  <pic:blipFill>
+                    <a:blip r:embed="rId30"/>
+                    <a:stretch>
+                      <a:fillRect/>
+                    </a:stretch>
+                  </pic:blipFill>
+                  <pic:spPr>
+                    <a:xfrm>
+                      <a:off x="0" y="0"/>
+                      <a:ext cx="4320000" cy="1724647"/>
+                    </a:xfrm>
+                    <a:prstGeom prst="rect">
+                      <a:avLst/>
+                    </a:prstGeom>
+                  </pic:spPr>
+                </pic:pic>
+              </a:graphicData>
+            </a:graphic>
+          </wp:inline>
+        </w:drawing>
+      </w:r>
+    </w:p>
+    <w:p/>
+    <w:p>
+      <w:pPr>
+        <w:jc w:val="both"/>
+        <w:rPr>
+          <w:sz w:val="24"/>
+        </w:rPr>
+      </w:pPr>
+      <w:r>
+        <w:rPr>
+          <w:sz w:val="24"/>
+        </w:rPr>
+        <w:t xml:space="preserve">En mi programa se puede buscar un registro por su </w:t>
+      </w:r>
+      <w:r>
+        <w:rPr>
+          <w:b/>
+          <w:sz w:val="24"/>
+        </w:rPr>
+        <w:t>posición</w:t>
+      </w:r>
+      <w:r>
+        <w:rPr>
+          <w:sz w:val="24"/>
+        </w:rPr>
+        <w:t xml:space="preserve"> o por la </w:t>
+      </w:r>
+      <w:r>
+        <w:rPr>
+          <w:b/>
+          <w:sz w:val="24"/>
+        </w:rPr>
+        <w:t>matricula</w:t>
+      </w:r>
+      <w:r>
+        <w:rPr>
+          <w:sz w:val="24"/>
+        </w:rPr>
+        <w:t xml:space="preserve"> que es la clave primaria. En este caso proba</w:t>
+      </w:r>
+      <w:r>
+        <w:rPr>
+          <w:sz w:val="24"/>
+        </w:rPr>
+        <w:t>remos la versión de la posición, para tenemos que introducir por teclado “Pos” o “pos” que es la abreviatura de Posición.</w:t>
+      </w:r>
+    </w:p>
+    <w:p>
+      <w:pPr>
+        <w:jc w:val="center"/>
+        <w:rPr>
+          <w:sz w:val="24"/>
+        </w:rPr>
+      </w:pPr>
+      <w:r>
+        <w:rPr>
+          <w:noProof/>
+        </w:rPr>
+        <w:drawing>
+          <wp:inline distT="0" distB="0" distL="0" distR="0" wp14:anchorId="2DC254E9" wp14:editId="2EF00824">
+            <wp:extent cx="4320000" cy="460753"/>
+            <wp:effectExtent l="0" t="0" r="4445" b="0"/>
+            <wp:docPr id="9" name="Imagen 9"/>
+            <wp:cNvGraphicFramePr>
+              <a:graphicFrameLocks xmlns:a="http://schemas.openxmlformats.org/drawingml/2006/main" noChangeAspect="1"/>
+            </wp:cNvGraphicFramePr>
+            <a:graphic xmlns:a="http://schemas.openxmlformats.org/drawingml/2006/main">
+              <a:graphicData uri="http://schemas.openxmlformats.org/drawingml/2006/picture">
+                <pic:pic xmlns:pic="http://schemas.openxmlformats.org/drawingml/2006/picture">
+                  <pic:nvPicPr>
+                    <pic:cNvPr id="1" name=""/>
+                    <pic:cNvPicPr/>
+                  </pic:nvPicPr>
+                  <pic:blipFill>
+                    <a:blip r:embed="rId31"/>
+                    <a:stretch>
+                      <a:fillRect/>
+                    </a:stretch>
+                  </pic:blipFill>
+                  <pic:spPr>
+                    <a:xfrm>
+                      <a:off x="0" y="0"/>
+                      <a:ext cx="4320000" cy="460753"/>
+                    </a:xfrm>
+                    <a:prstGeom prst="rect">
+                      <a:avLst/>
+                    </a:prstGeom>
+                  </pic:spPr>
+                </pic:pic>
+              </a:graphicData>
+            </a:graphic>
+          </wp:inline>
+        </w:drawing>
+      </w:r>
+    </w:p>
+    <w:p>
+      <w:pPr>
+        <w:jc w:val="center"/>
+        <w:rPr>
+          <w:sz w:val="24"/>
+        </w:rPr>
+      </w:pPr>
+    </w:p>
+    <w:p>
+      <w:pPr>
+        <w:jc w:val="both"/>
+        <w:rPr>
+          <w:sz w:val="24"/>
+        </w:rPr>
+      </w:pPr>
+      <w:r>
+        <w:rPr>
+          <w:sz w:val="24"/>
+        </w:rPr>
+        <w:t>A continuación, nos muestra</w:t>
+      </w:r>
+      <w:r>
+        <w:rPr>
+          <w:sz w:val="24"/>
+        </w:rPr>
+        <w:t xml:space="preserve"> que posición quieres editar, si hubiese más registros habría más posiciones disponibles a edición (antes de eso mostraré los registros que tenemos actualmente).</w:t>
+      </w:r>
+    </w:p>
+    <w:p>
+      <w:pPr>
+        <w:jc w:val="both"/>
+        <w:rPr>
+          <w:noProof/>
+        </w:rPr>
+      </w:pPr>
+      <w:r>
+        <w:rPr>
+          <w:sz w:val="24"/>
+        </w:rPr>
+        <w:t xml:space="preserve">En este ejemplo editaremos el segundo registro que es el registro con matricula </w:t>
+      </w:r>
+      <w:r>
+        <w:rPr>
+          <w:b/>
+          <w:sz w:val="24"/>
+        </w:rPr>
+        <w:t>4321DSA</w:t>
+      </w:r>
+      <w:r>
+        <w:rPr>
+          <w:sz w:val="24"/>
+        </w:rPr>
+        <w:t xml:space="preserve"> que es el número 2.</w:t>
+      </w:r>
+    </w:p>
+    <w:p>
+      <w:pPr>
+        <w:jc w:val="center"/>
+        <w:rPr>
+          <w:sz w:val="24"/>
+        </w:rPr>
+      </w:pPr>
+      <w:r>
+        <w:rPr>
+          <w:noProof/>
+        </w:rPr>
+        <w:drawing>
+          <wp:inline distT="0" distB="0" distL="0" distR="0" wp14:anchorId="607BF83D" wp14:editId="313CE690">
+            <wp:extent cx="4318123" cy="838835"/>
+            <wp:effectExtent l="0" t="0" r="6350" b="0"/>
+            <wp:docPr id="12" name="Imagen 12"/>
+            <wp:cNvGraphicFramePr>
+              <a:graphicFrameLocks xmlns:a="http://schemas.openxmlformats.org/drawingml/2006/main" noChangeAspect="1"/>
+            </wp:cNvGraphicFramePr>
+            <a:graphic xmlns:a="http://schemas.openxmlformats.org/drawingml/2006/main">
+              <a:graphicData uri="http://schemas.openxmlformats.org/drawingml/2006/picture">
+                <pic:pic xmlns:pic="http://schemas.openxmlformats.org/drawingml/2006/picture">
+                  <pic:nvPicPr>
+                    <pic:cNvPr id="1" name=""/>
+                    <pic:cNvPicPr/>
+                  </pic:nvPicPr>
+                  <pic:blipFill rotWithShape="1">
+                    <a:blip r:embed="rId32"/>
+                    <a:srcRect t="19697"/>
+                    <a:stretch/>
+                  </pic:blipFill>
+                  <pic:spPr bwMode="auto">
+                    <a:xfrm>
+                      <a:off x="0" y="0"/>
+                      <a:ext cx="4320000" cy="839200"/>
+                    </a:xfrm>
+                    <a:prstGeom prst="rect">
+                      <a:avLst/>
+                    </a:prstGeom>
+                    <a:ln>
+                      <a:noFill/>
+                    </a:ln>
+                    <a:extLst>
+                      <a:ext uri="{53640926-AAD7-44D8-BBD7-CCE9431645EC}">
+                        <a14:shadowObscured xmlns:a14="http://schemas.microsoft.com/office/drawing/2010/main"/>
+                      </a:ext>
+                    </a:extLst>
+                  </pic:spPr>
+                </pic:pic>
+              </a:graphicData>
+            </a:graphic>
+          </wp:inline>
+        </w:drawing>
+      </w:r>
+    </w:p>
+    <w:p>
+      <w:pPr>
+        <w:jc w:val="center"/>
+        <w:rPr>
+          <w:sz w:val="24"/>
+        </w:rPr>
+      </w:pPr>
+      <w:r>
+        <w:rPr>
+          <w:noProof/>
+        </w:rPr>
+        <w:drawing>
+          <wp:inline distT="0" distB="0" distL="0" distR="0" wp14:anchorId="0766FE30" wp14:editId="243DAF23">
+            <wp:extent cx="4320000" cy="547792"/>
+            <wp:effectExtent l="0" t="0" r="4445" b="5080"/>
+            <wp:docPr id="20" name="Imagen 20"/>
+            <wp:cNvGraphicFramePr>
+              <a:graphicFrameLocks xmlns:a="http://schemas.openxmlformats.org/drawingml/2006/main" noChangeAspect="1"/>
+            </wp:cNvGraphicFramePr>
+            <a:graphic xmlns:a="http://schemas.openxmlformats.org/drawingml/2006/main">
+              <a:graphicData uri="http://schemas.openxmlformats.org/drawingml/2006/picture">
+                <pic:pic xmlns:pic="http://schemas.openxmlformats.org/drawingml/2006/picture">
+                  <pic:nvPicPr>
+                    <pic:cNvPr id="1" name=""/>
+                    <pic:cNvPicPr/>
+                  </pic:nvPicPr>
+                  <pic:blipFill rotWithShape="1">
+                    <a:blip r:embed="rId33"/>
+                    <a:srcRect l="2888"/>
+                    <a:stretch/>
+                  </pic:blipFill>
+                  <pic:spPr bwMode="auto">
+                    <a:xfrm>
+                      <a:off x="0" y="0"/>
+                      <a:ext cx="4320000" cy="547792"/>
+                    </a:xfrm>
+                    <a:prstGeom prst="rect">
+                      <a:avLst/>
+                    </a:prstGeom>
+                    <a:ln>
+                      <a:noFill/>
+                    </a:ln>
+                    <a:extLst>
+                      <a:ext uri="{53640926-AAD7-44D8-BBD7-CCE9431645EC}">
+                        <a14:shadowObscured xmlns:a14="http://schemas.microsoft.com/office/drawing/2010/main"/>
+                      </a:ext>
+                    </a:extLst>
+                  </pic:spPr>
+                </pic:pic>
+              </a:graphicData>
+            </a:graphic>
+          </wp:inline>
+        </w:drawing>
+      </w:r>
+    </w:p>
+    <w:p>
+      <w:pPr>
+        <w:jc w:val="center"/>
+        <w:rPr>
+          <w:sz w:val="24"/>
+        </w:rPr>
+      </w:pPr>
+    </w:p>
+    <w:p>
+      <w:pPr>
+        <w:jc w:val="both"/>
+        <w:rPr>
+          <w:sz w:val="24"/>
+        </w:rPr>
+      </w:pPr>
+      <w:r>
+        <w:rPr>
+          <w:sz w:val="24"/>
+        </w:rPr>
+        <w:t>En este ejemplo editaremos el modelo que es la opción 2.</w:t>
+      </w:r>
+    </w:p>
+    <w:p>
+      <w:pPr>
+        <w:jc w:val="center"/>
+        <w:rPr>
+          <w:sz w:val="24"/>
+        </w:rPr>
+      </w:pPr>
+      <w:r>
+        <w:rPr>
+          <w:noProof/>
+        </w:rPr>
+        <w:drawing>
+          <wp:inline distT="0" distB="0" distL="0" distR="0" wp14:anchorId="1D9863AF" wp14:editId="5E50A806">
+            <wp:extent cx="4320000" cy="1168696"/>
+            <wp:effectExtent l="0" t="0" r="4445" b="0"/>
+            <wp:docPr id="23" name="Imagen 23"/>
+            <wp:cNvGraphicFramePr>
+              <a:graphicFrameLocks xmlns:a="http://schemas.openxmlformats.org/drawingml/2006/main" noChangeAspect="1"/>
+            </wp:cNvGraphicFramePr>
+            <a:graphic xmlns:a="http://schemas.openxmlformats.org/drawingml/2006/main">
+              <a:graphicData uri="http://schemas.openxmlformats.org/drawingml/2006/picture">
+                <pic:pic xmlns:pic="http://schemas.openxmlformats.org/drawingml/2006/picture">
+                  <pic:nvPicPr>
+                    <pic:cNvPr id="1" name=""/>
+                    <pic:cNvPicPr/>
+                  </pic:nvPicPr>
+                  <pic:blipFill>
+                    <a:blip r:embed="rId34"/>
+                    <a:stretch>
+                      <a:fillRect/>
+                    </a:stretch>
+                  </pic:blipFill>
+                  <pic:spPr>
+                    <a:xfrm>
+                      <a:off x="0" y="0"/>
+                      <a:ext cx="4320000" cy="1168696"/>
+                    </a:xfrm>
+                    <a:prstGeom prst="rect">
+                      <a:avLst/>
+                    </a:prstGeom>
+                  </pic:spPr>
+                </pic:pic>
+              </a:graphicData>
+            </a:graphic>
+          </wp:inline>
+        </w:drawing>
+      </w:r>
+    </w:p>
+    <w:p>
+      <w:pPr>
+        <w:jc w:val="center"/>
+        <w:rPr>
+          <w:sz w:val="24"/>
+        </w:rPr>
+      </w:pPr>
+    </w:p>
+    <w:p>
+      <w:pPr>
+        <w:jc w:val="both"/>
+        <w:rPr>
+          <w:sz w:val="24"/>
+        </w:rPr>
+      </w:pPr>
+      <w:r>
+        <w:rPr>
+          <w:sz w:val="24"/>
+        </w:rPr>
+        <w:t>Introducimos el nuevo valor por teclado.</w:t>
+      </w:r>
+    </w:p>
+    <w:p>
+      <w:pPr>
+        <w:jc w:val="center"/>
+        <w:rPr>
+          <w:sz w:val="24"/>
+        </w:rPr>
+      </w:pPr>
+      <w:r>
+        <w:rPr>
+          <w:noProof/>
+        </w:rPr>
+        <w:drawing>
+          <wp:inline distT="0" distB="0" distL="0" distR="0" wp14:anchorId="6B08601F" wp14:editId="60423130">
+            <wp:extent cx="4320000" cy="1367012"/>
+            <wp:effectExtent l="0" t="0" r="4445" b="5080"/>
+            <wp:docPr id="24" name="Imagen 24"/>
+            <wp:cNvGraphicFramePr>
+              <a:graphicFrameLocks xmlns:a="http://schemas.openxmlformats.org/drawingml/2006/main" noChangeAspect="1"/>
+            </wp:cNvGraphicFramePr>
+            <a:graphic xmlns:a="http://schemas.openxmlformats.org/drawingml/2006/main">
+              <a:graphicData uri="http://schemas.openxmlformats.org/drawingml/2006/picture">
+                <pic:pic xmlns:pic="http://schemas.openxmlformats.org/drawingml/2006/picture">
+                  <pic:nvPicPr>
+                    <pic:cNvPr id="1" name=""/>
+                    <pic:cNvPicPr/>
+                  </pic:nvPicPr>
+                  <pic:blipFill rotWithShape="1">
+                    <a:blip r:embed="rId35"/>
+                    <a:srcRect r="7433"/>
+                    <a:stretch/>
+                  </pic:blipFill>
+                  <pic:spPr bwMode="auto">
+                    <a:xfrm>
+                      <a:off x="0" y="0"/>
+                      <a:ext cx="4320000" cy="1367012"/>
+                    </a:xfrm>
+                    <a:prstGeom prst="rect">
+                      <a:avLst/>
+                    </a:prstGeom>
+                    <a:ln>
+                      <a:noFill/>
+                    </a:ln>
+                    <a:extLst>
+                      <a:ext uri="{53640926-AAD7-44D8-BBD7-CCE9431645EC}">
+                        <a14:shadowObscured xmlns:a14="http://schemas.microsoft.com/office/drawing/2010/main"/>
+                      </a:ext>
+                    </a:extLst>
+                  </pic:spPr>
+                </pic:pic>
+              </a:graphicData>
+            </a:graphic>
+          </wp:inline>
+        </w:drawing>
+      </w:r>
+    </w:p>
+    <w:p>
+      <w:pPr>
+        <w:jc w:val="center"/>
+        <w:rPr>
+          <w:noProof/>
+        </w:rPr>
+      </w:pPr>
+    </w:p>
+    <w:p>
+      <w:pPr>
+        <w:jc w:val="center"/>
+        <w:rPr>
+          <w:noProof/>
+        </w:rPr>
+      </w:pPr>
+    </w:p>
+    <w:p>
+      <w:pPr>
+        <w:jc w:val="center"/>
+        <w:rPr>
+          <w:noProof/>
+        </w:rPr>
+      </w:pPr>
+    </w:p>
+    <w:p>
+      <w:pPr>
+        <w:jc w:val="center"/>
+        <w:rPr>
+          <w:noProof/>
+        </w:rPr>
+      </w:pPr>
+    </w:p>
+    <w:p>
+      <w:pPr>
+        <w:jc w:val="center"/>
+        <w:rPr>
+          <w:noProof/>
+        </w:rPr>
+      </w:pPr>
+    </w:p>
+    <w:p>
+      <w:pPr>
+        <w:jc w:val="center"/>
+        <w:rPr>
+          <w:noProof/>
+        </w:rPr>
+      </w:pPr>
+    </w:p>
+    <w:p>
+      <w:pPr>
+        <w:jc w:val="both"/>
+        <w:rPr>
+          <w:noProof/>
+        </w:rPr>
+      </w:pPr>
+      <w:r>
+        <w:rPr>
+          <w:noProof/>
+        </w:rPr>
+        <w:lastRenderedPageBreak/>
+        <w:t>Comprobamos que se ha realizado la edición con éxito.</w:t>
+      </w:r>
+    </w:p>
+    <w:p>
+      <w:pPr>
+        <w:jc w:val="center"/>
+        <w:rPr>
+          <w:sz w:val="24"/>
+        </w:rPr>
+      </w:pPr>
+      <w:r>
+        <w:rPr>
+          <w:noProof/>
+        </w:rPr>
+        <w:drawing>
+          <wp:inline distT="0" distB="0" distL="0" distR="0" wp14:anchorId="7AA46370" wp14:editId="7BCC409E">
+            <wp:extent cx="4320000" cy="2965824"/>
+            <wp:effectExtent l="0" t="0" r="4445" b="6350"/>
+            <wp:docPr id="26" name="Imagen 26"/>
+            <wp:cNvGraphicFramePr>
+              <a:graphicFrameLocks xmlns:a="http://schemas.openxmlformats.org/drawingml/2006/main" noChangeAspect="1"/>
+            </wp:cNvGraphicFramePr>
+            <a:graphic xmlns:a="http://schemas.openxmlformats.org/drawingml/2006/main">
+              <a:graphicData uri="http://schemas.openxmlformats.org/drawingml/2006/picture">
+                <pic:pic xmlns:pic="http://schemas.openxmlformats.org/drawingml/2006/picture">
+                  <pic:nvPicPr>
+                    <pic:cNvPr id="1" name=""/>
+                    <pic:cNvPicPr/>
+                  </pic:nvPicPr>
+                  <pic:blipFill rotWithShape="1">
+                    <a:blip r:embed="rId36"/>
+                    <a:srcRect r="11807"/>
+                    <a:stretch/>
+                  </pic:blipFill>
+                  <pic:spPr bwMode="auto">
+                    <a:xfrm>
+                      <a:off x="0" y="0"/>
+                      <a:ext cx="4320000" cy="2965824"/>
+                    </a:xfrm>
+                    <a:prstGeom prst="rect">
+                      <a:avLst/>
+                    </a:prstGeom>
+                    <a:ln>
+                      <a:noFill/>
+                    </a:ln>
+                    <a:extLst>
+                      <a:ext uri="{53640926-AAD7-44D8-BBD7-CCE9431645EC}">
+                        <a14:shadowObscured xmlns:a14="http://schemas.microsoft.com/office/drawing/2010/main"/>
+                      </a:ext>
+                    </a:extLst>
+                  </pic:spPr>
+                </pic:pic>
+              </a:graphicData>
+            </a:graphic>
+          </wp:inline>
+        </w:drawing>
+      </w:r>
+    </w:p>
+    <w:p>
+      <w:pPr>
+        <w:jc w:val="both"/>
+        <w:rPr>
+          <w:sz w:val="24"/>
+        </w:rPr>
+      </w:pPr>
+    </w:p>
+    <w:p>
+      <w:pPr>
+        <w:jc w:val="both"/>
+        <w:rPr>
+          <w:noProof/>
+        </w:rPr>
+      </w:pPr>
+      <w:r>
+        <w:rPr>
+          <w:sz w:val="24"/>
+        </w:rPr>
+        <w:t xml:space="preserve">A continuación, como añadido, vamos a ver la opción que nos permite editar un registro buscando a través de su matrícula. Estos son los datos que tenemos actualmente y vamos a cambiar los datos del coche con matrícula </w:t>
+      </w:r>
+      <w:r>
+        <w:rPr>
+          <w:b/>
+          <w:sz w:val="24"/>
+        </w:rPr>
+        <w:t>1234ASD</w:t>
+      </w:r>
+      <w:r>
+        <w:rPr>
+          <w:sz w:val="24"/>
+        </w:rPr>
+        <w:t>.</w:t>
+      </w:r>
+    </w:p>
+    <w:p>
+      <w:pPr>
+        <w:jc w:val="center"/>
+        <w:rPr>
+          <w:sz w:val="24"/>
+        </w:rPr>
+      </w:pPr>
+      <w:r>
+        <w:rPr>
+          <w:noProof/>
+        </w:rPr>
+        <w:drawing>
+          <wp:inline distT="0" distB="0" distL="0" distR="0" wp14:anchorId="54C07202" wp14:editId="75E29E20">
+            <wp:extent cx="4319455" cy="854710"/>
+            <wp:effectExtent l="0" t="0" r="5080" b="2540"/>
+            <wp:docPr id="33" name="Imagen 33"/>
+            <wp:cNvGraphicFramePr>
+              <a:graphicFrameLocks xmlns:a="http://schemas.openxmlformats.org/drawingml/2006/main" noChangeAspect="1"/>
+            </wp:cNvGraphicFramePr>
+            <a:graphic xmlns:a="http://schemas.openxmlformats.org/drawingml/2006/main">
+              <a:graphicData uri="http://schemas.openxmlformats.org/drawingml/2006/picture">
+                <pic:pic xmlns:pic="http://schemas.openxmlformats.org/drawingml/2006/picture">
+                  <pic:nvPicPr>
+                    <pic:cNvPr id="1" name=""/>
+                    <pic:cNvPicPr/>
+                  </pic:nvPicPr>
+                  <pic:blipFill rotWithShape="1">
+                    <a:blip r:embed="rId36"/>
+                    <a:srcRect t="71178" r="11807"/>
+                    <a:stretch/>
+                  </pic:blipFill>
+                  <pic:spPr bwMode="auto">
+                    <a:xfrm>
+                      <a:off x="0" y="0"/>
+                      <a:ext cx="4320000" cy="854818"/>
+                    </a:xfrm>
+                    <a:prstGeom prst="rect">
+                      <a:avLst/>
+                    </a:prstGeom>
+                    <a:ln>
+                      <a:noFill/>
+                    </a:ln>
+                    <a:extLst>
+                      <a:ext uri="{53640926-AAD7-44D8-BBD7-CCE9431645EC}">
+                        <a14:shadowObscured xmlns:a14="http://schemas.microsoft.com/office/drawing/2010/main"/>
+                      </a:ext>
+                    </a:extLst>
+                  </pic:spPr>
+                </pic:pic>
+              </a:graphicData>
+            </a:graphic>
+          </wp:inline>
+        </w:drawing>
+      </w:r>
+    </w:p>
+    <w:p>
+      <w:pPr>
+        <w:jc w:val="center"/>
+        <w:rPr>
+          <w:sz w:val="24"/>
+        </w:rPr>
+      </w:pPr>
+    </w:p>
+    <w:p>
+      <w:pPr>
+        <w:rPr>
+          <w:sz w:val="24"/>
+        </w:rPr>
+      </w:pPr>
+      <w:r>
+        <w:rPr>
+          <w:sz w:val="24"/>
+        </w:rPr>
+        <w:t>Para realizar este cambio en el menú tenemos que volver a la opción 5 y cuando nos pregunta el método que seguir tenemos que escribir “Mat” o “</w:t>
+      </w:r>
+      <w:proofErr w:type="spellStart"/>
+      <w:r>
+        <w:rPr>
+          <w:sz w:val="24"/>
+        </w:rPr>
+        <w:t>mat</w:t>
+      </w:r>
+      <w:proofErr w:type="spellEnd"/>
+      <w:r>
+        <w:rPr>
+          <w:sz w:val="24"/>
+        </w:rPr>
+        <w:t>” que viene a ser la abreviatura de Matrícula.</w:t>
+      </w:r>
+    </w:p>
+    <w:p>
+      <w:pPr>
+        <w:jc w:val="center"/>
+        <w:rPr>
+          <w:sz w:val="24"/>
+        </w:rPr>
+      </w:pPr>
+      <w:r>
+        <w:rPr>
+          <w:noProof/>
+        </w:rPr>
+        <w:drawing>
+          <wp:inline distT="0" distB="0" distL="0" distR="0" wp14:anchorId="664A3F32" wp14:editId="7C0E90B3">
+            <wp:extent cx="4320000" cy="1744967"/>
+            <wp:effectExtent l="0" t="0" r="4445" b="8255"/>
+            <wp:docPr id="39" name="Imagen 39"/>
+            <wp:cNvGraphicFramePr>
+              <a:graphicFrameLocks xmlns:a="http://schemas.openxmlformats.org/drawingml/2006/main" noChangeAspect="1"/>
+            </wp:cNvGraphicFramePr>
+            <a:graphic xmlns:a="http://schemas.openxmlformats.org/drawingml/2006/main">
+              <a:graphicData uri="http://schemas.openxmlformats.org/drawingml/2006/picture">
+                <pic:pic xmlns:pic="http://schemas.openxmlformats.org/drawingml/2006/picture">
+                  <pic:nvPicPr>
+                    <pic:cNvPr id="1" name=""/>
+                    <pic:cNvPicPr/>
+                  </pic:nvPicPr>
+                  <pic:blipFill>
+                    <a:blip r:embed="rId37"/>
+                    <a:stretch>
+                      <a:fillRect/>
+                    </a:stretch>
+                  </pic:blipFill>
+                  <pic:spPr>
+                    <a:xfrm>
+                      <a:off x="0" y="0"/>
+                      <a:ext cx="4320000" cy="1744967"/>
+                    </a:xfrm>
+                    <a:prstGeom prst="rect">
+                      <a:avLst/>
+                    </a:prstGeom>
+                  </pic:spPr>
+                </pic:pic>
+              </a:graphicData>
+            </a:graphic>
+          </wp:inline>
+        </w:drawing>
+      </w:r>
+    </w:p>
+    <w:p>
+      <w:pPr>
+        <w:jc w:val="center"/>
+        <w:rPr>
+          <w:sz w:val="24"/>
+        </w:rPr>
+      </w:pPr>
+    </w:p>
+    <w:p>
+      <w:pPr>
+        <w:jc w:val="center"/>
+        <w:rPr>
+          <w:sz w:val="24"/>
+        </w:rPr>
+      </w:pPr>
+    </w:p>
+    <w:p>
+      <w:pPr>
+        <w:jc w:val="both"/>
+        <w:rPr>
+          <w:noProof/>
+        </w:rPr>
+      </w:pPr>
+      <w:r>
+        <w:rPr>
+          <w:sz w:val="24"/>
+        </w:rPr>
+        <w:lastRenderedPageBreak/>
+        <w:t>A continuación, nos pide la matricula (campo clave) del registro que vamos a cambiar.</w:t>
+      </w:r>
+    </w:p>
+    <w:p>
+      <w:pPr>
+        <w:jc w:val="center"/>
+        <w:rPr>
+          <w:sz w:val="24"/>
+        </w:rPr>
+      </w:pPr>
+      <w:r>
+        <w:rPr>
+          <w:noProof/>
+        </w:rPr>
+        <w:drawing>
+          <wp:inline distT="0" distB="0" distL="0" distR="0" wp14:anchorId="1E3A0113" wp14:editId="1AD5252C">
+            <wp:extent cx="4320000" cy="698549"/>
+            <wp:effectExtent l="0" t="0" r="4445" b="6350"/>
+            <wp:docPr id="40" name="Imagen 40"/>
+            <wp:cNvGraphicFramePr>
+              <a:graphicFrameLocks xmlns:a="http://schemas.openxmlformats.org/drawingml/2006/main" noChangeAspect="1"/>
+            </wp:cNvGraphicFramePr>
+            <a:graphic xmlns:a="http://schemas.openxmlformats.org/drawingml/2006/main">
+              <a:graphicData uri="http://schemas.openxmlformats.org/drawingml/2006/picture">
+                <pic:pic xmlns:pic="http://schemas.openxmlformats.org/drawingml/2006/picture">
+                  <pic:nvPicPr>
+                    <pic:cNvPr id="1" name=""/>
+                    <pic:cNvPicPr/>
+                  </pic:nvPicPr>
+                  <pic:blipFill rotWithShape="1">
+                    <a:blip r:embed="rId38"/>
+                    <a:srcRect l="2116"/>
+                    <a:stretch/>
+                  </pic:blipFill>
+                  <pic:spPr bwMode="auto">
+                    <a:xfrm>
+                      <a:off x="0" y="0"/>
+                      <a:ext cx="4320000" cy="698549"/>
+                    </a:xfrm>
+                    <a:prstGeom prst="rect">
+                      <a:avLst/>
+                    </a:prstGeom>
+                    <a:ln>
+                      <a:noFill/>
+                    </a:ln>
+                    <a:extLst>
+                      <a:ext uri="{53640926-AAD7-44D8-BBD7-CCE9431645EC}">
+                        <a14:shadowObscured xmlns:a14="http://schemas.microsoft.com/office/drawing/2010/main"/>
+                      </a:ext>
+                    </a:extLst>
+                  </pic:spPr>
+                </pic:pic>
+              </a:graphicData>
+            </a:graphic>
+          </wp:inline>
+        </w:drawing>
+      </w:r>
+    </w:p>
+    <w:p>
+      <w:pPr>
+        <w:jc w:val="both"/>
+        <w:rPr>
+          <w:sz w:val="24"/>
+        </w:rPr>
+      </w:pPr>
+    </w:p>
+    <w:p>
+      <w:pPr>
+        <w:jc w:val="both"/>
+        <w:rPr>
+          <w:sz w:val="24"/>
+        </w:rPr>
+      </w:pPr>
+      <w:r>
+        <w:rPr>
+          <w:sz w:val="24"/>
+        </w:rPr>
+        <w:t>Y como en el anterior método nos pide el campo que queremos que editar y su nuevo valor.</w:t>
+      </w:r>
+    </w:p>
+    <w:p>
+      <w:pPr>
+        <w:jc w:val="center"/>
+        <w:rPr>
+          <w:sz w:val="24"/>
+        </w:rPr>
+      </w:pPr>
+      <w:r>
+        <w:rPr>
+          <w:noProof/>
+        </w:rPr>
+        <w:drawing>
+          <wp:inline distT="0" distB="0" distL="0" distR="0" wp14:anchorId="0DD5C68A" wp14:editId="57740587">
+            <wp:extent cx="4320000" cy="1395175"/>
+            <wp:effectExtent l="0" t="0" r="4445" b="0"/>
+            <wp:docPr id="41" name="Imagen 41"/>
+            <wp:cNvGraphicFramePr>
+              <a:graphicFrameLocks xmlns:a="http://schemas.openxmlformats.org/drawingml/2006/main" noChangeAspect="1"/>
+            </wp:cNvGraphicFramePr>
+            <a:graphic xmlns:a="http://schemas.openxmlformats.org/drawingml/2006/main">
+              <a:graphicData uri="http://schemas.openxmlformats.org/drawingml/2006/picture">
+                <pic:pic xmlns:pic="http://schemas.openxmlformats.org/drawingml/2006/picture">
+                  <pic:nvPicPr>
+                    <pic:cNvPr id="1" name=""/>
+                    <pic:cNvPicPr/>
+                  </pic:nvPicPr>
+                  <pic:blipFill>
+                    <a:blip r:embed="rId39"/>
+                    <a:stretch>
+                      <a:fillRect/>
+                    </a:stretch>
+                  </pic:blipFill>
+                  <pic:spPr>
+                    <a:xfrm>
+                      <a:off x="0" y="0"/>
+                      <a:ext cx="4320000" cy="1395175"/>
+                    </a:xfrm>
+                    <a:prstGeom prst="rect">
+                      <a:avLst/>
+                    </a:prstGeom>
+                  </pic:spPr>
+                </pic:pic>
+              </a:graphicData>
+            </a:graphic>
+          </wp:inline>
+        </w:drawing>
+      </w:r>
+    </w:p>
+    <w:p>
+      <w:pPr>
+        <w:jc w:val="both"/>
+        <w:rPr>
+          <w:sz w:val="24"/>
+        </w:rPr>
+      </w:pPr>
+    </w:p>
+    <w:p>
+      <w:pPr>
+        <w:jc w:val="both"/>
+        <w:rPr>
+          <w:sz w:val="24"/>
+        </w:rPr>
+      </w:pPr>
+      <w:r>
+        <w:rPr>
+          <w:sz w:val="24"/>
+        </w:rPr>
+        <w:t>Para terminar, comprobamos que se ha editado correctamente.</w:t>
+      </w:r>
+    </w:p>
+    <w:p>
+      <w:pPr>
+        <w:jc w:val="center"/>
+        <w:rPr>
+          <w:sz w:val="24"/>
+        </w:rPr>
+      </w:pPr>
+      <w:r>
+        <w:rPr>
+          <w:noProof/>
+        </w:rPr>
+        <w:drawing>
+          <wp:inline distT="0" distB="0" distL="0" distR="0" wp14:anchorId="6DFE837C" wp14:editId="19239801">
+            <wp:extent cx="4320000" cy="3129257"/>
+            <wp:effectExtent l="0" t="0" r="4445" b="0"/>
+            <wp:docPr id="42" name="Imagen 42"/>
+            <wp:cNvGraphicFramePr>
+              <a:graphicFrameLocks xmlns:a="http://schemas.openxmlformats.org/drawingml/2006/main" noChangeAspect="1"/>
+            </wp:cNvGraphicFramePr>
+            <a:graphic xmlns:a="http://schemas.openxmlformats.org/drawingml/2006/main">
+              <a:graphicData uri="http://schemas.openxmlformats.org/drawingml/2006/picture">
+                <pic:pic xmlns:pic="http://schemas.openxmlformats.org/drawingml/2006/picture">
+                  <pic:nvPicPr>
+                    <pic:cNvPr id="1" name=""/>
+                    <pic:cNvPicPr/>
+                  </pic:nvPicPr>
+                  <pic:blipFill>
+                    <a:blip r:embed="rId40"/>
+                    <a:stretch>
+                      <a:fillRect/>
+                    </a:stretch>
+                  </pic:blipFill>
+                  <pic:spPr>
+                    <a:xfrm>
+                      <a:off x="0" y="0"/>
+                      <a:ext cx="4320000" cy="3129257"/>
+                    </a:xfrm>
+                    <a:prstGeom prst="rect">
+                      <a:avLst/>
+                    </a:prstGeom>
+                  </pic:spPr>
+                </pic:pic>
+              </a:graphicData>
+            </a:graphic>
+          </wp:inline>
+        </w:drawing>
+      </w:r>
+    </w:p>
+    <w:p>
+      <w:pPr>
+        <w:rPr>
+          <w:sz w:val="24"/>
+        </w:rPr>
+      </w:pPr>
+      <w:r>
+        <w:rPr>
+          <w:sz w:val="24"/>
+        </w:rPr>
+        <w:br w:type="page"/>
+      </w:r>
     </w:p>
     <w:p>
       <w:pPr>
         <w:pStyle w:val="Ttulo1"/>
       </w:pPr>
-      <w:bookmarkStart w:id="6" w:name="_Toc179819860"/>
-      <w:r>
-        <w:t>Editar un registro de una posición dada</w:t>
-      </w:r>
+      <w:r>
+        <w:lastRenderedPageBreak/>
+        <w:t>Conclusión sobre el método de acceso al fichero</w:t>
+      </w:r>
+    </w:p>
+    <w:p>
+      <w:pPr>
+        <w:rPr>
+          <w:sz w:val="24"/>
+        </w:rPr>
+      </w:pPr>
+      <w:r>
+        <w:rPr>
+          <w:sz w:val="24"/>
+        </w:rPr>
+        <w:t xml:space="preserve">En mi programa he utilizado el método </w:t>
+      </w:r>
+      <w:proofErr w:type="spellStart"/>
+      <w:r>
+        <w:rPr>
+          <w:b/>
+          <w:sz w:val="24"/>
+        </w:rPr>
+        <w:t>FileInputStream</w:t>
+      </w:r>
+      <w:proofErr w:type="spellEnd"/>
+      <w:r>
+        <w:rPr>
+          <w:sz w:val="24"/>
+        </w:rPr>
+        <w:t xml:space="preserve">, el motivo de esta decisión es porque utilizo métodos que me permiten sacar el contenido del fichero y convertirlo en </w:t>
+      </w:r>
+      <w:proofErr w:type="spellStart"/>
+      <w:r>
+        <w:rPr>
+          <w:b/>
+          <w:sz w:val="24"/>
+        </w:rPr>
+        <w:t>ArrayList</w:t>
+      </w:r>
+      <w:proofErr w:type="spellEnd"/>
+      <w:r>
+        <w:rPr>
+          <w:sz w:val="24"/>
+        </w:rPr>
+        <w:t xml:space="preserve"> de objetos (en este caso de </w:t>
+      </w:r>
+      <w:r>
+        <w:rPr>
+          <w:b/>
+          <w:sz w:val="24"/>
+        </w:rPr>
+        <w:t>Car</w:t>
+      </w:r>
+      <w:r>
+        <w:rPr>
+          <w:sz w:val="24"/>
+        </w:rPr>
+        <w:t>).</w:t>
+      </w:r>
+    </w:p>
+    <w:p>
+      <w:pPr>
+        <w:rPr>
+          <w:sz w:val="24"/>
+        </w:rPr>
+      </w:pPr>
+      <w:r>
+        <w:rPr>
+          <w:sz w:val="24"/>
+        </w:rPr>
+        <w:t xml:space="preserve">Al añadir a un </w:t>
+      </w:r>
+      <w:proofErr w:type="spellStart"/>
+      <w:r>
+        <w:rPr>
+          <w:b/>
+          <w:sz w:val="24"/>
+        </w:rPr>
+        <w:t>ArrayList</w:t>
+      </w:r>
+      <w:proofErr w:type="spellEnd"/>
+      <w:r>
+        <w:rPr>
+          <w:sz w:val="24"/>
+        </w:rPr>
+        <w:t xml:space="preserve"> todo el contenido del fichero se me hace sencillo trabajar con los datos, ya que puedo usarlo en todos los métodos tanto par</w:t>
+      </w:r>
+      <w:bookmarkStart w:id="6" w:name="_GoBack"/>
       <w:bookmarkEnd w:id="6"/>
-    </w:p>
-    <w:p>
-      <w:pPr>
-        <w:rPr>
-          <w:sz w:val="24"/>
-        </w:rPr>
-      </w:pPr>
+      <w:r>
+        <w:rPr>
+          <w:sz w:val="24"/>
+        </w:rPr>
+        <w:t>a comprobar si existe un registro determinado como si es para ver si no hay contenido en el fichero.</w:t>
+      </w:r>
     </w:p>
     <w:sectPr>
       <w:pgSz w:w="11906" w:h="16838"/>
@@ -3322,6 +4430,7 @@
   <w:style w:type="character" w:default="1" w:styleId="Fuentedeprrafopredeter">
     <w:name w:val="Default Paragraph Font"/>
     <w:uiPriority w:val="1"/>
+    <w:semiHidden/>
     <w:unhideWhenUsed/>
   </w:style>
   <w:style w:type="table" w:default="1" w:styleId="Tablanormal">
@@ -3705,7 +4814,7 @@
 </file>
 
 <file path=customXml/itemProps1.xml><?xml version="1.0" encoding="utf-8"?>
-<ds:datastoreItem xmlns:ds="http://schemas.openxmlformats.org/officeDocument/2006/customXml" ds:itemID="{15C6578C-06B1-4D06-97B7-8A58049D4705}">
+<ds:datastoreItem xmlns:ds="http://schemas.openxmlformats.org/officeDocument/2006/customXml" ds:itemID="{ABAC571B-8D26-4560-A96C-3CEACBD62BE0}">
   <ds:schemaRefs>
     <ds:schemaRef ds:uri="http://schemas.openxmlformats.org/officeDocument/2006/bibliography"/>
   </ds:schemaRefs>

</xml_diff>